<commit_message>
updated my gpa in the resume
</commit_message>
<xml_diff>
--- a/MartinWuResume.docx
+++ b/MartinWuResume.docx
@@ -550,7 +550,7 @@
           <w:color w:val="191919"/>
           <w:sz w:val="20"/>
         </w:rPr>
-        <w:t>B.S. COMPUTER SCIENCE &amp; MATH | SEATTLE UNIVERSITY</w:t>
+        <w:t xml:space="preserve">B.S. </w:t>
       </w:r>
       <w:r>
         <w:rPr>
@@ -559,6 +559,42 @@
           <w:color w:val="191919"/>
           <w:sz w:val="20"/>
         </w:rPr>
+        <w:t xml:space="preserve">Major in </w:t>
+      </w:r>
+      <w:r>
+        <w:rPr>
+          <w:rFonts w:ascii="Cambria" w:eastAsia="Cambria" w:hAnsi="Cambria" w:cs="Cambria"/>
+          <w:b/>
+          <w:color w:val="191919"/>
+          <w:sz w:val="20"/>
+        </w:rPr>
+        <w:t>COMPUTER SCIENCE</w:t>
+      </w:r>
+      <w:r>
+        <w:rPr>
+          <w:rFonts w:ascii="Cambria" w:eastAsia="Cambria" w:hAnsi="Cambria" w:cs="Cambria"/>
+          <w:b/>
+          <w:color w:val="191919"/>
+          <w:sz w:val="20"/>
+        </w:rPr>
+        <w:t xml:space="preserve"> &amp; Minor in PHILOSOPHY</w:t>
+      </w:r>
+      <w:r>
+        <w:rPr>
+          <w:rFonts w:ascii="Cambria" w:eastAsia="Cambria" w:hAnsi="Cambria" w:cs="Cambria"/>
+          <w:b/>
+          <w:color w:val="191919"/>
+          <w:sz w:val="20"/>
+        </w:rPr>
+        <w:t xml:space="preserve"> | SEATTLE UNIVERSITY</w:t>
+      </w:r>
+      <w:r>
+        <w:rPr>
+          <w:rFonts w:ascii="Cambria" w:eastAsia="Cambria" w:hAnsi="Cambria" w:cs="Cambria"/>
+          <w:b/>
+          <w:color w:val="191919"/>
+          <w:sz w:val="20"/>
+        </w:rPr>
         <w:t xml:space="preserve"> ‘22</w:t>
       </w:r>
       <w:r>
@@ -578,47 +614,7 @@
           <w:sz w:val="20"/>
         </w:rPr>
         <w:tab/>
-        <w:t xml:space="preserve"> </w:t>
-      </w:r>
-      <w:r>
-        <w:rPr>
-          <w:rFonts w:ascii="Cambria" w:eastAsia="Cambria" w:hAnsi="Cambria" w:cs="Cambria"/>
-          <w:b/>
-          <w:color w:val="191919"/>
-          <w:sz w:val="20"/>
-        </w:rPr>
-        <w:tab/>
-        <w:t xml:space="preserve"> </w:t>
-      </w:r>
-      <w:r>
-        <w:rPr>
-          <w:rFonts w:ascii="Cambria" w:eastAsia="Cambria" w:hAnsi="Cambria" w:cs="Cambria"/>
-          <w:b/>
-          <w:color w:val="191919"/>
-          <w:sz w:val="20"/>
-        </w:rPr>
-        <w:tab/>
-        <w:t xml:space="preserve"> </w:t>
-      </w:r>
-      <w:r>
-        <w:rPr>
-          <w:rFonts w:ascii="Cambria" w:eastAsia="Cambria" w:hAnsi="Cambria" w:cs="Cambria"/>
-          <w:b/>
-          <w:color w:val="191919"/>
-          <w:sz w:val="20"/>
-        </w:rPr>
-        <w:tab/>
-        <w:t xml:space="preserve"> </w:t>
-      </w:r>
-      <w:r>
-        <w:rPr>
-          <w:rFonts w:ascii="Cambria" w:eastAsia="Cambria" w:hAnsi="Cambria" w:cs="Cambria"/>
-          <w:b/>
-          <w:color w:val="191919"/>
-          <w:sz w:val="20"/>
-        </w:rPr>
-        <w:tab/>
-        <w:t xml:space="preserve">               2020-CURRENT</w:t>
+        <w:t xml:space="preserve"> 2020-CURRENT</w:t>
       </w:r>
       <w:r>
         <w:rPr>
@@ -649,10 +645,22 @@
       <w:r>
         <w:rPr>
           <w:rFonts w:ascii="Cambria" w:eastAsia="Cambria" w:hAnsi="Cambria" w:cs="Cambria"/>
-          <w:color w:val="404040"/>
-          <w:sz w:val="20"/>
-        </w:rPr>
-        <w:t>3.33</w:t>
+          <w:b/>
+          <w:bCs/>
+          <w:color w:val="404040"/>
+          <w:sz w:val="20"/>
+        </w:rPr>
+        <w:t>3.</w:t>
+      </w:r>
+      <w:r>
+        <w:rPr>
+          <w:rFonts w:ascii="Cambria" w:eastAsia="Cambria" w:hAnsi="Cambria" w:cs="Cambria"/>
+          <w:b/>
+          <w:bCs/>
+          <w:color w:val="404040"/>
+          <w:sz w:val="20"/>
+        </w:rPr>
+        <w:t>62</w:t>
       </w:r>
       <w:r>
         <w:rPr>

</xml_diff>